<commit_message>
Przeniesienie ćwiczenia 7 do katalogu 7
</commit_message>
<xml_diff>
--- a/Ksiazka/Cw06/PiWDP06 Tablice i klastry.docx
+++ b/Ksiazka/Cw06/PiWDP06 Tablice i klastry.docx
@@ -466,7 +466,7 @@
                 <w:sz w:val="32"/>
                 <w:szCs w:val="32"/>
               </w:rPr>
-              <w:t>5</w:t>
+              <w:t>6</w:t>
             </w:r>
           </w:p>
         </w:tc>
@@ -6598,7 +6598,7 @@
         <w:rStyle w:val="Numerstrony"/>
         <w:noProof/>
       </w:rPr>
-      <w:t>8</w:t>
+      <w:t>11</w:t>
     </w:r>
     <w:r>
       <w:rPr>
@@ -6793,7 +6793,7 @@
               <v:shape id="_x0000_i1025" type="#_x0000_t75" style="width:17.3pt;height:27.05pt" o:ole="">
                 <v:imagedata r:id="rId1" o:title=""/>
               </v:shape>
-              <o:OLEObject Type="Embed" ProgID="CorelDRAW.Graphic.11" ShapeID="_x0000_i1025" DrawAspect="Content" ObjectID="_1547410102" r:id="rId2"/>
+              <o:OLEObject Type="Embed" ProgID="CorelDRAW.Graphic.11" ShapeID="_x0000_i1025" DrawAspect="Content" ObjectID="_1550253737" r:id="rId2"/>
             </w:object>
           </w:r>
         </w:p>
@@ -11887,7 +11887,7 @@
 </file>
 
 <file path=customXml/itemProps1.xml><?xml version="1.0" encoding="utf-8"?>
-<ds:datastoreItem xmlns:ds="http://schemas.openxmlformats.org/officeDocument/2006/customXml" ds:itemID="{149DAF34-4AE0-4F3F-B673-5005158CA338}">
+<ds:datastoreItem xmlns:ds="http://schemas.openxmlformats.org/officeDocument/2006/customXml" ds:itemID="{BD1403D5-52DD-48B3-BB28-FA250B16A788}">
   <ds:schemaRefs>
     <ds:schemaRef ds:uri="http://schemas.openxmlformats.org/officeDocument/2006/bibliography"/>
   </ds:schemaRefs>

</xml_diff>